<commit_message>
feat(main): add files presentation
</commit_message>
<xml_diff>
--- a/presentation/report/report.docx
+++ b/presentation/report/report.docx
@@ -537,7 +537,7 @@
     </w:p>
     <w:bookmarkEnd w:id="29"/>
     <w:bookmarkEnd w:id="30"/>
-    <w:bookmarkStart w:id="46" w:name="основная-часть"/>
+    <w:bookmarkStart w:id="47" w:name="основная-часть"/>
     <w:p>
       <w:pPr>
         <w:pStyle w:val="Heading1"/>
@@ -1280,7 +1280,7 @@
     </w:p>
     <w:bookmarkEnd w:id="36"/>
     <w:bookmarkEnd w:id="37"/>
-    <w:bookmarkStart w:id="42" w:name="адресация-ipv6"/>
+    <w:bookmarkStart w:id="40" w:name="адресация-ipv6"/>
     <w:p>
       <w:pPr>
         <w:pStyle w:val="Heading2"/>
@@ -1509,7 +1509,26 @@
       </w:r>
     </w:p>
     <w:bookmarkEnd w:id="39"/>
-    <w:bookmarkStart w:id="40" w:name="основные-форматы-unicast-адресов"/>
+    <w:bookmarkEnd w:id="40"/>
+    <w:bookmarkStart w:id="43" w:name="сравнение-ipv4-и-ipv6-адресов"/>
+    <w:p>
+      <w:pPr>
+        <w:pStyle w:val="Heading2"/>
+      </w:pPr>
+      <w:r>
+        <w:rPr>
+          <w:rStyle w:val="SectionNumber"/>
+        </w:rPr>
+        <w:t xml:space="preserve">4.5</w:t>
+      </w:r>
+      <w:r>
+        <w:tab/>
+      </w:r>
+      <w:r>
+        <w:t xml:space="preserve">Сравнение IPv4 и IPv6-адресов</w:t>
+      </w:r>
+    </w:p>
+    <w:bookmarkStart w:id="41" w:name="основные-форматы-unicast-адресов"/>
     <w:p>
       <w:pPr>
         <w:pStyle w:val="Heading3"/>
@@ -1518,7 +1537,7 @@
         <w:rPr>
           <w:rStyle w:val="SectionNumber"/>
         </w:rPr>
-        <w:t xml:space="preserve">4.4.3</w:t>
+        <w:t xml:space="preserve">4.5.1</w:t>
       </w:r>
       <w:r>
         <w:tab/>
@@ -1644,8 +1663,8 @@
         <w:t xml:space="preserve">. Не маршрутизируются в глобальном Интернете.</w:t>
       </w:r>
     </w:p>
-    <w:bookmarkEnd w:id="40"/>
-    <w:bookmarkStart w:id="41" w:name="методы-назначения-ip-адресов"/>
+    <w:bookmarkEnd w:id="41"/>
+    <w:bookmarkStart w:id="42" w:name="методы-назначения-ip-адресов"/>
     <w:p>
       <w:pPr>
         <w:pStyle w:val="Heading3"/>
@@ -1654,7 +1673,7 @@
         <w:rPr>
           <w:rStyle w:val="SectionNumber"/>
         </w:rPr>
-        <w:t xml:space="preserve">4.4.4</w:t>
+        <w:t xml:space="preserve">4.5.2</w:t>
       </w:r>
       <w:r>
         <w:tab/>
@@ -1767,9 +1786,9 @@
         <w:t xml:space="preserve">Аналогичен DHCP в IPv4, сервер выдаёт адреса и manages их состояние.</w:t>
       </w:r>
     </w:p>
-    <w:bookmarkEnd w:id="41"/>
     <w:bookmarkEnd w:id="42"/>
-    <w:bookmarkStart w:id="43" w:name="заключение"/>
+    <w:bookmarkEnd w:id="43"/>
+    <w:bookmarkStart w:id="44" w:name="заключение"/>
     <w:p>
       <w:pPr>
         <w:pStyle w:val="Heading2"/>
@@ -1778,7 +1797,7 @@
         <w:rPr>
           <w:rStyle w:val="SectionNumber"/>
         </w:rPr>
-        <w:t xml:space="preserve">4.5</w:t>
+        <w:t xml:space="preserve">4.6</w:t>
       </w:r>
       <w:r>
         <w:tab/>
@@ -1795,8 +1814,8 @@
         <w:t xml:space="preserve">IP-адресация прошла долгий путь от классовой модели IPv4 до гибкой бесклассовой системы CIDR и, наконец, к просторному и функциональному IPv6. Понимание принципов адресации — от структуры адреса и маски подсети до методов динамического назначения — является обязательным для любого специалиста в области сетевых технологий. Несмотря на широкое распространение механизмов вроде NAT, будущее сетей неразрывно связано с повсеместным внедрением IPv6, который не только решает проблему нехватки адресов, но и предлагает улучшения в области безопасности, производительности и управляемости. Миграция на IPv6 остается одной из ключевых задач современной интернет-инфраструктуры.</w:t>
       </w:r>
     </w:p>
-    <w:bookmarkEnd w:id="43"/>
-    <w:bookmarkStart w:id="45" w:name="список-использованной-литературы"/>
+    <w:bookmarkEnd w:id="44"/>
+    <w:bookmarkStart w:id="46" w:name="список-использованной-литературы"/>
     <w:p>
       <w:pPr>
         <w:pStyle w:val="Heading2"/>
@@ -1805,7 +1824,7 @@
         <w:rPr>
           <w:rStyle w:val="SectionNumber"/>
         </w:rPr>
-        <w:t xml:space="preserve">4.6</w:t>
+        <w:t xml:space="preserve">4.7</w:t>
       </w:r>
       <w:r>
         <w:tab/>
@@ -2016,10 +2035,10 @@
         <w:t xml:space="preserve">Internet Protocol, Version 6 (IPv6) Specification, December 1998.</w:t>
       </w:r>
     </w:p>
-    <w:bookmarkStart w:id="44" w:name="refs"/>
-    <w:bookmarkEnd w:id="44"/>
+    <w:bookmarkStart w:id="45" w:name="refs"/>
     <w:bookmarkEnd w:id="45"/>
     <w:bookmarkEnd w:id="46"/>
+    <w:bookmarkEnd w:id="47"/>
     <w:sectPr/>
   </w:body>
 </w:document>

</xml_diff>